<commit_message>
changes to doc file
</commit_message>
<xml_diff>
--- a/All HTML Data.docx
+++ b/All HTML Data.docx
@@ -6466,7 +6466,7 @@
       <w:rPr>
         <w:rFonts w:ascii="Book Antiqua" w:hAnsi="Book Antiqua"/>
         <w:b/>
-        <w:color w:val="FF0000"/>
+        <w:color w:val="FFC000"/>
         <w:sz w:val="40"/>
       </w:rPr>
     </w:pPr>
@@ -6474,7 +6474,7 @@
       <w:rPr>
         <w:rFonts w:ascii="Book Antiqua" w:hAnsi="Book Antiqua"/>
         <w:b/>
-        <w:color w:val="FF0000"/>
+        <w:color w:val="FFC000"/>
         <w:sz w:val="40"/>
       </w:rPr>
       <w:t>HTML Introduction</w:t>
@@ -7395,6 +7395,7 @@
   <w:style w:type="character" w:default="1" w:styleId="DefaultParagraphFont">
     <w:name w:val="Default Paragraph Font"/>
     <w:uiPriority w:val="1"/>
+    <w:semiHidden/>
     <w:unhideWhenUsed/>
   </w:style>
   <w:style w:type="table" w:default="1" w:styleId="TableNormal">

</xml_diff>